<commit_message>
full pass after comments
</commit_message>
<xml_diff>
--- a/writeups/paper/kidbookgender_psych_sci.mss_gl.docx
+++ b/writeups/paper/kidbookgender_psych_sci.mss_gl.docx
@@ -2405,15 +2405,19 @@
         <w:t xml:space="preserve">“Sally is not brave”. </w:t>
       </w:r>
       <w:r>
-        <w:t xml:space="preserve">To address this </w:t>
-      </w:r>
-      <w:proofErr w:type="gramStart"/>
-      <w:r>
-        <w:t>concern</w:t>
-      </w:r>
-      <w:proofErr w:type="gramEnd"/>
-      <w:r>
-        <w:t xml:space="preserve"> we asked a new group of adult participants to provide information about main characters after reading the complete text of a book.  We could then determine whether these participant-generated descriptions exhibited the gender biases identified using the simpler word-based measure. The two should diverge if the biases of individual words are m</w:t>
+        <w:t>To address this concern</w:t>
+      </w:r>
+      <w:ins w:id="35" w:author="molly lewis" w:date="2020-12-04T13:13:00Z">
+        <w:r>
+          <w:t>,</w:t>
+        </w:r>
+      </w:ins>
+      <w:r>
+        <w:t xml:space="preserve"> we asked a new group of adult participants to provide information about main characters after reading the complete text of a book.  We could then determine whether these participant-generated descriptions exhibited the gender biases identified using the simpler word-based measure. The two </w:t>
+      </w:r>
+      <w:r>
+        <w:lastRenderedPageBreak/>
+        <w:t>should diverge if the biases of individual words are m</w:t>
       </w:r>
       <w:r>
         <w:rPr>
@@ -2422,7 +2426,31 @@
         <w:t>odulated</w:t>
       </w:r>
       <w:r>
-        <w:t xml:space="preserve"> in the story context. </w:t>
+        <w:t xml:space="preserve"> </w:t>
+      </w:r>
+      <w:del w:id="36" w:author="molly lewis" w:date="2020-12-04T13:13:00Z">
+        <w:r>
+          <w:delText xml:space="preserve">in </w:delText>
+        </w:r>
+      </w:del>
+      <w:ins w:id="37" w:author="molly lewis" w:date="2020-12-04T13:13:00Z">
+        <w:r>
+          <w:t>by the</w:t>
+        </w:r>
+        <w:r>
+          <w:t xml:space="preserve"> </w:t>
+        </w:r>
+        <w:r>
+          <w:t xml:space="preserve">sentence and </w:t>
+        </w:r>
+      </w:ins>
+      <w:del w:id="38" w:author="molly lewis" w:date="2020-12-04T13:13:00Z">
+        <w:r>
+          <w:delText xml:space="preserve">the </w:delText>
+        </w:r>
+      </w:del>
+      <w:r>
+        <w:t xml:space="preserve">story context. </w:t>
       </w:r>
     </w:p>
     <w:p>
@@ -2430,12 +2458,11 @@
         <w:pStyle w:val="Heading3"/>
         <w:framePr w:wrap="around"/>
       </w:pPr>
-      <w:bookmarkStart w:id="35" w:name="method-2"/>
-      <w:r>
-        <w:lastRenderedPageBreak/>
+      <w:bookmarkStart w:id="39" w:name="method-2"/>
+      <w:r>
         <w:t>Method</w:t>
       </w:r>
-      <w:bookmarkEnd w:id="35"/>
+      <w:bookmarkEnd w:id="39"/>
     </w:p>
     <w:p>
       <w:pPr>
@@ -2535,7 +2562,7 @@
       <w:r>
         <w:t xml:space="preserve">than 100 words, or more than 900 words), or did not have a </w:t>
       </w:r>
-      <w:ins w:id="36" w:author="molly lewis" w:date="2020-11-30T13:10:00Z">
+      <w:ins w:id="40" w:author="molly lewis" w:date="2020-11-30T13:10:00Z">
         <w:r>
           <w:t xml:space="preserve">one or more </w:t>
         </w:r>
@@ -2543,7 +2570,7 @@
       <w:r>
         <w:t>named, gendered main character.</w:t>
       </w:r>
-      <w:ins w:id="37" w:author="molly lewis" w:date="2020-11-30T13:07:00Z">
+      <w:ins w:id="41" w:author="molly lewis" w:date="2020-11-30T13:07:00Z">
         <w:r>
           <w:t xml:space="preserve"> </w:t>
         </w:r>
@@ -2576,12 +2603,12 @@
       <w:r>
         <w:t xml:space="preserve"> After reading the text, participants were asked to list 2-5 main activities of particular character in the story in a free response form (e.g., “List 2-5 main activities </w:t>
       </w:r>
-      <w:del w:id="38" w:author="molly lewis" w:date="2020-12-03T16:44:00Z">
+      <w:del w:id="42" w:author="molly lewis" w:date="2020-12-03T16:44:00Z">
         <w:r>
           <w:delText xml:space="preserve">THOMAS </w:delText>
         </w:r>
       </w:del>
-      <w:ins w:id="39" w:author="molly lewis" w:date="2020-12-03T16:44:00Z">
+      <w:ins w:id="43" w:author="molly lewis" w:date="2020-12-03T16:44:00Z">
         <w:r>
           <w:t>Thomas</w:t>
         </w:r>
@@ -2607,7 +2634,7 @@
       <w:r>
         <w:t xml:space="preserve">what </w:t>
       </w:r>
-      <w:ins w:id="40" w:author="molly lewis" w:date="2020-11-30T13:05:00Z">
+      <w:ins w:id="44" w:author="molly lewis" w:date="2020-11-30T13:05:00Z">
         <w:r>
           <w:t xml:space="preserve">Thomas </w:t>
         </w:r>
@@ -2636,7 +2663,11 @@
         <w:t>s</w:t>
       </w:r>
       <w:r>
-        <w:t xml:space="preserve"> for the activity question and adjective</w:t>
+        <w:t xml:space="preserve"> for </w:t>
+      </w:r>
+      <w:r>
+        <w:lastRenderedPageBreak/>
+        <w:t>the activity question and adjective</w:t>
       </w:r>
       <w:r>
         <w:t>s</w:t>
@@ -2660,11 +2691,7 @@
         <w:t>s</w:t>
       </w:r>
       <w:r>
-        <w:t xml:space="preserve"> for the description question. We excluded responses that were very long (more than 35 characters), as these were likely to be full </w:t>
-      </w:r>
-      <w:r>
-        <w:lastRenderedPageBreak/>
-        <w:t xml:space="preserve">sentences rather than activity or description words. In total, 4% of responses were excluded, leading to a final sample of 4,889 responses and 947 unique lemmas. We then analyzed the gender bias of the activity and description words using </w:t>
+        <w:t xml:space="preserve"> for the description question. We excluded responses that were very long (more than 35 characters), as these were likely to be full sentences rather than activity or description words. In total, 4% of responses were excluded, leading to a final sample of 4,889 responses and 947 unique lemmas. We then analyzed the gender bias of the activity and description words using </w:t>
       </w:r>
       <w:proofErr w:type="gramStart"/>
       <w:r>
@@ -2677,7 +2704,7 @@
       <w:r>
         <w:t xml:space="preserve"> which covered </w:t>
       </w:r>
-      <w:ins w:id="41" w:author="molly lewis" w:date="2020-11-30T15:37:00Z">
+      <w:ins w:id="45" w:author="molly lewis" w:date="2020-11-30T15:37:00Z">
         <w:r>
           <w:rPr>
             <w:highlight w:val="yellow"/>
@@ -2781,7 +2808,7 @@
       <w:r>
         <w:t>% of tokens</w:t>
       </w:r>
-      <w:ins w:id="42" w:author="molly lewis" w:date="2020-11-30T16:44:00Z">
+      <w:ins w:id="46" w:author="molly lewis" w:date="2020-11-30T16:44:00Z">
         <w:r>
           <w:t>; see SI</w:t>
         </w:r>
@@ -2789,8 +2816,8 @@
       <w:r>
         <w:t xml:space="preserve">). </w:t>
       </w:r>
-      <w:commentRangeStart w:id="43"/>
-      <w:del w:id="44" w:author="molly lewis" w:date="2020-11-30T15:40:00Z">
+      <w:commentRangeStart w:id="47"/>
+      <w:del w:id="48" w:author="molly lewis" w:date="2020-11-30T15:40:00Z">
         <w:r>
           <w:delText xml:space="preserve">gender </w:delText>
         </w:r>
@@ -2801,17 +2828,17 @@
           <w:delText xml:space="preserve">using the procedure described in Study </w:delText>
         </w:r>
       </w:del>
-      <w:del w:id="45" w:author="molly lewis" w:date="2020-11-30T15:37:00Z">
+      <w:del w:id="49" w:author="molly lewis" w:date="2020-11-30T15:37:00Z">
         <w:r>
           <w:delText>X</w:delText>
         </w:r>
       </w:del>
-      <w:del w:id="46" w:author="molly lewis" w:date="2020-11-30T15:40:00Z">
+      <w:del w:id="50" w:author="molly lewis" w:date="2020-11-30T15:40:00Z">
         <w:r>
           <w:delText xml:space="preserve"> to collect ratings</w:delText>
         </w:r>
       </w:del>
-      <w:del w:id="47" w:author="molly lewis" w:date="2020-11-30T15:39:00Z">
+      <w:del w:id="51" w:author="molly lewis" w:date="2020-11-30T15:39:00Z">
         <w:r>
           <w:delText xml:space="preserve"> for the remaining </w:delText>
         </w:r>
@@ -2836,13 +2863,13 @@
         <w:r>
           <w:delText xml:space="preserve">(see SI). </w:delText>
         </w:r>
-        <w:commentRangeEnd w:id="43"/>
+        <w:commentRangeEnd w:id="47"/>
         <w:r>
           <w:rPr>
             <w:rStyle w:val="CommentReference"/>
             <w:rFonts w:asciiTheme="minorHAnsi" w:hAnsiTheme="minorHAnsi"/>
           </w:rPr>
-          <w:commentReference w:id="43"/>
+          <w:commentReference w:id="47"/>
         </w:r>
       </w:del>
     </w:p>
@@ -2851,11 +2878,11 @@
         <w:pStyle w:val="Heading3"/>
         <w:framePr w:wrap="around"/>
       </w:pPr>
-      <w:bookmarkStart w:id="48" w:name="results-1"/>
+      <w:bookmarkStart w:id="52" w:name="results-1"/>
       <w:r>
         <w:t>Results</w:t>
       </w:r>
-      <w:bookmarkEnd w:id="48"/>
+      <w:bookmarkEnd w:id="52"/>
     </w:p>
     <w:p>
       <w:pPr>
@@ -2879,8 +2906,8 @@
       <w:r>
         <w:t xml:space="preserve">? </w:t>
       </w:r>
-      <w:commentRangeStart w:id="49"/>
-      <w:commentRangeStart w:id="50"/>
+      <w:commentRangeStart w:id="53"/>
+      <w:commentRangeStart w:id="54"/>
       <w:r>
         <w:t>To find out, w</w:t>
       </w:r>
@@ -2899,33 +2926,33 @@
       <w:r>
         <w:t>the averaged word gender of a book.</w:t>
       </w:r>
-      <w:del w:id="51" w:author="molly lewis" w:date="2020-11-30T16:35:00Z">
+      <w:del w:id="55" w:author="molly lewis" w:date="2020-11-30T16:35:00Z">
         <w:r>
           <w:delText>the gender bias estimates based on the book’s text</w:delText>
         </w:r>
-        <w:commentRangeEnd w:id="49"/>
+        <w:commentRangeEnd w:id="53"/>
         <w:r>
           <w:rPr>
             <w:rStyle w:val="CommentReference"/>
             <w:rFonts w:asciiTheme="minorHAnsi" w:hAnsiTheme="minorHAnsi"/>
           </w:rPr>
-          <w:commentReference w:id="49"/>
+          <w:commentReference w:id="53"/>
         </w:r>
-        <w:commentRangeEnd w:id="50"/>
+        <w:commentRangeEnd w:id="54"/>
         <w:r>
           <w:rPr>
             <w:rStyle w:val="CommentReference"/>
             <w:rFonts w:asciiTheme="minorHAnsi" w:hAnsiTheme="minorHAnsi"/>
           </w:rPr>
-          <w:commentReference w:id="50"/>
+          <w:commentReference w:id="54"/>
         </w:r>
       </w:del>
-      <w:ins w:id="52" w:author="molly lewis" w:date="2020-11-30T16:34:00Z">
+      <w:ins w:id="56" w:author="molly lewis" w:date="2020-11-30T16:34:00Z">
         <w:r>
           <w:t xml:space="preserve"> </w:t>
         </w:r>
       </w:ins>
-      <w:ins w:id="53" w:author="molly lewis" w:date="2020-11-30T16:36:00Z">
+      <w:ins w:id="57" w:author="molly lewis" w:date="2020-11-30T16:36:00Z">
         <w:r>
           <w:t xml:space="preserve">The averaged word gender of a book was treated as a continuous </w:t>
         </w:r>
@@ -2933,7 +2960,7 @@
       <w:r>
         <w:t xml:space="preserve">fixed effect, and book and participant </w:t>
       </w:r>
-      <w:ins w:id="54" w:author="molly lewis" w:date="2020-11-30T16:36:00Z">
+      <w:ins w:id="58" w:author="molly lewis" w:date="2020-11-30T16:36:00Z">
         <w:r>
           <w:t xml:space="preserve">were included </w:t>
         </w:r>
@@ -2941,14 +2968,14 @@
       <w:r>
         <w:t xml:space="preserve">as random intercepts. </w:t>
       </w:r>
-      <w:ins w:id="55" w:author="molly lewis" w:date="2020-11-30T16:56:00Z">
+      <w:ins w:id="59" w:author="molly lewis" w:date="2020-11-30T16:56:00Z">
         <w:r>
           <w:t>The averaged word gender of a book predicted the gender bias of both activity (</w:t>
         </w:r>
       </w:ins>
       <m:oMath>
         <m:r>
-          <w:ins w:id="56" w:author="molly lewis" w:date="2020-11-30T16:56:00Z">
+          <w:ins w:id="60" w:author="molly lewis" w:date="2020-11-30T16:56:00Z">
             <w:rPr>
               <w:rFonts w:ascii="Cambria Math" w:hAnsi="Cambria Math"/>
             </w:rPr>
@@ -2956,17 +2983,17 @@
           </w:ins>
         </m:r>
       </m:oMath>
-      <w:ins w:id="57" w:author="molly lewis" w:date="2020-11-30T16:56:00Z">
+      <w:ins w:id="61" w:author="molly lewis" w:date="2020-11-30T16:56:00Z">
         <w:r>
           <w:t xml:space="preserve"> = 0.</w:t>
         </w:r>
       </w:ins>
-      <w:ins w:id="58" w:author="molly lewis" w:date="2020-11-30T16:57:00Z">
+      <w:ins w:id="62" w:author="molly lewis" w:date="2020-11-30T16:57:00Z">
         <w:r>
           <w:t>43</w:t>
         </w:r>
       </w:ins>
-      <w:ins w:id="59" w:author="molly lewis" w:date="2020-11-30T16:56:00Z">
+      <w:ins w:id="63" w:author="molly lewis" w:date="2020-11-30T16:56:00Z">
         <w:r>
           <w:t xml:space="preserve">; </w:t>
         </w:r>
@@ -2980,12 +3007,12 @@
           <w:t xml:space="preserve"> = 0.</w:t>
         </w:r>
       </w:ins>
-      <w:ins w:id="60" w:author="molly lewis" w:date="2020-11-30T16:57:00Z">
+      <w:ins w:id="64" w:author="molly lewis" w:date="2020-11-30T16:57:00Z">
         <w:r>
           <w:t>26</w:t>
         </w:r>
       </w:ins>
-      <w:ins w:id="61" w:author="molly lewis" w:date="2020-11-30T16:56:00Z">
+      <w:ins w:id="65" w:author="molly lewis" w:date="2020-11-30T16:56:00Z">
         <w:r>
           <w:t xml:space="preserve">; </w:t>
         </w:r>
@@ -2999,12 +3026,12 @@
           <w:t xml:space="preserve"> = </w:t>
         </w:r>
       </w:ins>
-      <w:ins w:id="62" w:author="molly lewis" w:date="2020-11-30T16:57:00Z">
+      <w:ins w:id="66" w:author="molly lewis" w:date="2020-11-30T16:57:00Z">
         <w:r>
           <w:t>2.74</w:t>
         </w:r>
       </w:ins>
-      <w:ins w:id="63" w:author="molly lewis" w:date="2020-11-30T16:56:00Z">
+      <w:ins w:id="67" w:author="molly lewis" w:date="2020-11-30T16:56:00Z">
         <w:r>
           <w:t xml:space="preserve">) </w:t>
         </w:r>
@@ -3014,7 +3041,7 @@
       </w:ins>
       <m:oMath>
         <m:r>
-          <w:ins w:id="64" w:author="molly lewis" w:date="2020-11-30T16:57:00Z">
+          <w:ins w:id="68" w:author="molly lewis" w:date="2020-11-30T16:57:00Z">
             <w:rPr>
               <w:rFonts w:ascii="Cambria Math" w:hAnsi="Cambria Math"/>
             </w:rPr>
@@ -3022,7 +3049,7 @@
           </w:ins>
         </m:r>
       </m:oMath>
-      <w:ins w:id="65" w:author="molly lewis" w:date="2020-11-30T16:57:00Z">
+      <w:ins w:id="69" w:author="molly lewis" w:date="2020-11-30T16:57:00Z">
         <w:r>
           <w:t xml:space="preserve"> = 1.15; </w:t>
         </w:r>
@@ -3045,11 +3072,16 @@
           <w:t xml:space="preserve"> = 5.12; </w:t>
         </w:r>
       </w:ins>
-      <w:ins w:id="66" w:author="molly lewis" w:date="2020-11-30T16:56:00Z">
+      <w:ins w:id="70" w:author="molly lewis" w:date="2020-11-30T16:56:00Z">
         <w:r>
-          <w:t>see SI for full model results), suggesting that the averaged word gender measure described in Study 1b captures aspects of book gender bias, even after taking into account more nuanced information about a book's text.</w:t>
+          <w:t xml:space="preserve">see SI for full model results), suggesting that the averaged word gender measure described in Study 1b captures aspects of book gender bias, even after taking into </w:t>
         </w:r>
       </w:ins>
+      <w:ins w:id="71" w:author="molly lewis" w:date="2020-12-04T13:15:00Z">
+        <w:r>
+          <w:t>account the broader context of the book text.</w:t>
+        </w:r>
+      </w:ins>
       <w:r>
         <w:t xml:space="preserve"> </w:t>
       </w:r>
@@ -3058,11 +3090,11 @@
       <w:pPr>
         <w:pStyle w:val="Heading1"/>
       </w:pPr>
-      <w:bookmarkStart w:id="67" w:name="Xb534b85788fdf0803dc928ea645648f6627f133"/>
+      <w:bookmarkStart w:id="72" w:name="Xb534b85788fdf0803dc928ea645648f6627f133"/>
       <w:r>
         <w:t>Study 2: Measuring gender bias through co-occurrence statistics</w:t>
       </w:r>
-      <w:bookmarkEnd w:id="67"/>
+      <w:bookmarkEnd w:id="72"/>
     </w:p>
     <w:p>
       <w:pPr>
@@ -3077,7 +3109,11 @@
       </w:r>
       <w:proofErr w:type="gramEnd"/>
       <w:r>
-        <w:t xml:space="preserve"> we have presented findings about gendered information in children’s books based on adult gender norms and semantic representations derived from adult text. The results are relevant to the beliefs of adults who read books with children, which they may convey in conversation during shared reading. </w:t>
+        <w:t xml:space="preserve"> we have presented findings about gendered information in children’s books based on adult gender norms and semantic representations derived from adult text. The results are </w:t>
+      </w:r>
+      <w:r>
+        <w:lastRenderedPageBreak/>
+        <w:t xml:space="preserve">relevant to the beliefs of adults who read books with children, which they may convey in conversation during shared reading. </w:t>
       </w:r>
       <w:r>
         <w:t xml:space="preserve">We also sought </w:t>
@@ -3089,11 +3125,7 @@
         <w:t xml:space="preserve">could </w:t>
       </w:r>
       <w:r>
-        <w:t xml:space="preserve">learn about </w:t>
-      </w:r>
-      <w:r>
-        <w:lastRenderedPageBreak/>
-        <w:t xml:space="preserve">gender from the </w:t>
+        <w:t xml:space="preserve">learn about gender from the </w:t>
       </w:r>
       <w:r>
         <w:t xml:space="preserve">content of </w:t>
@@ -3133,22 +3165,22 @@
       <w:pPr>
         <w:pStyle w:val="Heading2"/>
       </w:pPr>
-      <w:bookmarkStart w:id="68" w:name="X9b1547005e763eaabfb7649a2556f784625b24b"/>
+      <w:bookmarkStart w:id="73" w:name="X9b1547005e763eaabfb7649a2556f784625b24b"/>
       <w:r>
         <w:t>Study 2a: Word gender associations in the Children’s Book Corpus</w:t>
       </w:r>
-      <w:bookmarkEnd w:id="68"/>
+      <w:bookmarkEnd w:id="73"/>
     </w:p>
     <w:p>
       <w:pPr>
         <w:pStyle w:val="Heading3"/>
         <w:framePr w:wrap="around"/>
       </w:pPr>
-      <w:bookmarkStart w:id="69" w:name="method-and-results-1"/>
+      <w:bookmarkStart w:id="74" w:name="method-and-results-1"/>
       <w:r>
         <w:t>Method and Results</w:t>
       </w:r>
-      <w:bookmarkEnd w:id="69"/>
+      <w:bookmarkEnd w:id="74"/>
     </w:p>
     <w:p>
       <w:pPr>
@@ -3191,7 +3223,7 @@
       <w:r>
         <w:t>set of male words (“man,” “boy,” “brother,” “he,” “him,” and “son”</w:t>
       </w:r>
-      <w:ins w:id="70" w:author="molly lewis" w:date="2020-11-30T16:59:00Z">
+      <w:ins w:id="75" w:author="molly lewis" w:date="2020-11-30T16:59:00Z">
         <w:r>
           <w:t xml:space="preserve">; </w:t>
         </w:r>
@@ -3227,11 +3259,8 @@
         <w:pStyle w:val="BodyText"/>
       </w:pPr>
       <w:r>
-        <w:t xml:space="preserve">There were 1,893 words common across the word embedding models and human gender norms dataset. Estimates of gender bias from the WCBC were correlated with our adult </w:t>
-      </w:r>
-      <w:r>
         <w:lastRenderedPageBreak/>
-        <w:t>judgments of word bias (</w:t>
+        <w:t>There were 1,893 words common across the word embedding models and human gender norms dataset. Estimates of gender bias from the WCBC were correlated with our adult judgments of word bias (</w:t>
       </w:r>
       <w:r>
         <w:rPr>
@@ -3293,12 +3322,12 @@
       <w:r>
         <w:t>for all pairwise correlations).</w:t>
       </w:r>
-      <w:ins w:id="71" w:author="molly lewis" w:date="2020-12-03T17:35:00Z">
+      <w:ins w:id="76" w:author="molly lewis" w:date="2020-12-03T17:35:00Z">
         <w:r>
           <w:t xml:space="preserve"> </w:t>
         </w:r>
       </w:ins>
-      <w:del w:id="72" w:author="molly lewis" w:date="2020-12-03T17:36:00Z">
+      <w:del w:id="77" w:author="molly lewis" w:date="2020-12-03T17:36:00Z">
         <w:r>
           <w:delText xml:space="preserve"> </w:delText>
         </w:r>
@@ -3306,26 +3335,26 @@
       <w:r>
         <w:t xml:space="preserve">This pattern suggests that the word-level gender biases reported by adults could, at least partially, be learned from the co-occurrence language statistics in the </w:t>
       </w:r>
-      <w:commentRangeStart w:id="73"/>
-      <w:commentRangeStart w:id="74"/>
+      <w:commentRangeStart w:id="78"/>
+      <w:commentRangeStart w:id="79"/>
       <w:r>
         <w:t>WCBC</w:t>
       </w:r>
-      <w:commentRangeEnd w:id="73"/>
+      <w:commentRangeEnd w:id="78"/>
       <w:r>
         <w:rPr>
           <w:rStyle w:val="CommentReference"/>
           <w:rFonts w:asciiTheme="minorHAnsi" w:hAnsiTheme="minorHAnsi"/>
         </w:rPr>
-        <w:commentReference w:id="73"/>
-      </w:r>
-      <w:commentRangeEnd w:id="74"/>
+        <w:commentReference w:id="78"/>
+      </w:r>
+      <w:commentRangeEnd w:id="79"/>
       <w:r>
         <w:rPr>
           <w:rStyle w:val="CommentReference"/>
           <w:rFonts w:asciiTheme="minorHAnsi" w:hAnsiTheme="minorHAnsi"/>
         </w:rPr>
-        <w:commentReference w:id="74"/>
+        <w:commentReference w:id="79"/>
       </w:r>
       <w:r>
         <w:t>.</w:t>
@@ -3335,22 +3364,22 @@
       <w:pPr>
         <w:pStyle w:val="Heading2"/>
       </w:pPr>
-      <w:bookmarkStart w:id="75" w:name="X64bc3f0d901cf09978ce94c8fab0ed7155f8a5a"/>
+      <w:bookmarkStart w:id="80" w:name="X64bc3f0d901cf09978ce94c8fab0ed7155f8a5a"/>
       <w:r>
         <w:t>Study 2b: Specific gender biases in the Children’s Book Corpus</w:t>
       </w:r>
-      <w:bookmarkEnd w:id="75"/>
+      <w:bookmarkEnd w:id="80"/>
     </w:p>
     <w:p>
       <w:pPr>
         <w:pStyle w:val="Heading3"/>
         <w:framePr w:wrap="around"/>
       </w:pPr>
-      <w:bookmarkStart w:id="76" w:name="method-and-results-2"/>
+      <w:bookmarkStart w:id="81" w:name="method-and-results-2"/>
       <w:r>
         <w:t>Method and Results</w:t>
       </w:r>
-      <w:bookmarkEnd w:id="76"/>
+      <w:bookmarkEnd w:id="81"/>
     </w:p>
     <w:p>
       <w:pPr>
@@ -3394,6 +3423,7 @@
         <w:pStyle w:val="BodyText"/>
       </w:pPr>
       <w:r>
+        <w:lastRenderedPageBreak/>
         <w:t>Previous work has shown that the same biases demonstrated in the IAT are also present in the distributional semantics of language (</w:t>
       </w:r>
       <w:proofErr w:type="spellStart"/>
@@ -3410,11 +3440,7 @@
       </w:r>
       <w:proofErr w:type="spellEnd"/>
       <w:r>
-        <w:t xml:space="preserve">, 2020). A bias can be quantified in a word embedding model as an effect size, using the </w:t>
-      </w:r>
-      <w:r>
-        <w:lastRenderedPageBreak/>
-        <w:t>same set of word items as in the behavioral IAT. The effect size is calculated as the relative (cosine) similarity of male words (e.g., “men”) to male-stereotyped words (e.g., “work”), compared to the relative similarity of female words (e.g., “women”) to female-stereotyped words (e.g., “family”; see SI for formal effect size description). Stereotypes that are revealed in the IAT as measured through reaction time (e.g., men-work; women-family) tend to be reflected in word embedding models</w:t>
+        <w:t>, 2020). A bias can be quantified in a word embedding model as an effect size, using the same set of word items as in the behavioral IAT. The effect size is calculated as the relative (cosine) similarity of male words (e.g., “men”) to male-stereotyped words (e.g., “work”), compared to the relative similarity of female words (e.g., “women”) to female-stereotyped words (e.g., “family”; see SI for formal effect size description). Stereotypes that are revealed in the IAT as measured through reaction time (e.g., men-work; women-family) tend to be reflected in word embedding models</w:t>
       </w:r>
       <w:r>
         <w:t xml:space="preserve"> </w:t>
@@ -3459,12 +3485,12 @@
       <w:r>
         <w:t xml:space="preserve"> with citations for the corresponding behavioral IAT experiments with children and adults. Gender category word items were identical to th</w:t>
       </w:r>
-      <w:ins w:id="77" w:author="molly lewis" w:date="2020-11-30T17:23:00Z">
+      <w:ins w:id="82" w:author="molly lewis" w:date="2020-11-30T17:23:00Z">
         <w:r>
           <w:t>os</w:t>
         </w:r>
       </w:ins>
-      <w:ins w:id="78" w:author="molly lewis" w:date="2020-11-30T17:24:00Z">
+      <w:ins w:id="83" w:author="molly lewis" w:date="2020-11-30T17:24:00Z">
         <w:r>
           <w:t>e used in Study 2a</w:t>
         </w:r>
@@ -3573,26 +3599,26 @@
       <w:r>
         <w:t xml:space="preserve"> Language-Math, Arts-Math, and Family-Career. Importantly, </w:t>
       </w:r>
-      <w:commentRangeStart w:id="79"/>
-      <w:commentRangeStart w:id="80"/>
+      <w:commentRangeStart w:id="84"/>
+      <w:commentRangeStart w:id="85"/>
       <w:r>
         <w:t xml:space="preserve">these biases were larger in children’s books than in corpora containing mostly adult-directed </w:t>
       </w:r>
-      <w:commentRangeEnd w:id="79"/>
+      <w:commentRangeEnd w:id="84"/>
       <w:r>
         <w:rPr>
           <w:rStyle w:val="CommentReference"/>
           <w:rFonts w:asciiTheme="minorHAnsi" w:hAnsiTheme="minorHAnsi"/>
         </w:rPr>
-        <w:commentReference w:id="79"/>
-      </w:r>
-      <w:commentRangeEnd w:id="80"/>
+        <w:commentReference w:id="84"/>
+      </w:r>
+      <w:commentRangeEnd w:id="85"/>
       <w:r>
         <w:rPr>
           <w:rStyle w:val="CommentReference"/>
           <w:rFonts w:asciiTheme="minorHAnsi" w:hAnsiTheme="minorHAnsi"/>
         </w:rPr>
-        <w:commentReference w:id="80"/>
+        <w:commentReference w:id="85"/>
       </w:r>
       <w:r>
         <w:t>language. This finding that behaviorally measurable gender biases are present in an exaggerated form in books for young children provides additional evidence that these books instantiate gender stereotypes that may influence children’s learning of gender stereotypes.</w:t>
@@ -3610,11 +3636,11 @@
       <w:pPr>
         <w:pStyle w:val="Heading1"/>
       </w:pPr>
-      <w:bookmarkStart w:id="81" w:name="study-3-book-gender-and-child-gender"/>
+      <w:bookmarkStart w:id="86" w:name="study-3-book-gender-and-child-gender"/>
       <w:r>
         <w:t>Study 3: Book Gender and Child Gender</w:t>
       </w:r>
-      <w:bookmarkEnd w:id="81"/>
+      <w:bookmarkEnd w:id="86"/>
     </w:p>
     <w:p>
       <w:pPr>
@@ -3635,11 +3661,11 @@
         <w:pStyle w:val="Heading3"/>
         <w:framePr w:wrap="around"/>
       </w:pPr>
-      <w:bookmarkStart w:id="82" w:name="method-3"/>
+      <w:bookmarkStart w:id="87" w:name="method-3"/>
       <w:r>
         <w:t>Method</w:t>
       </w:r>
-      <w:bookmarkEnd w:id="82"/>
+      <w:bookmarkEnd w:id="87"/>
     </w:p>
     <w:p>
       <w:pPr>
@@ -3740,11 +3766,11 @@
         <w:pStyle w:val="Heading3"/>
         <w:framePr w:wrap="around"/>
       </w:pPr>
-      <w:bookmarkStart w:id="83" w:name="results-2"/>
+      <w:bookmarkStart w:id="88" w:name="results-2"/>
       <w:r>
         <w:t>Results</w:t>
       </w:r>
-      <w:bookmarkEnd w:id="83"/>
+      <w:bookmarkEnd w:id="88"/>
     </w:p>
     <w:p>
       <w:pPr>
@@ -4106,176 +4132,84 @@
       <w:pPr>
         <w:pStyle w:val="Heading1"/>
       </w:pPr>
-      <w:bookmarkStart w:id="84" w:name="general-discussion"/>
+      <w:bookmarkStart w:id="89" w:name="general-discussion"/>
       <w:r>
         <w:t>General Discussion</w:t>
       </w:r>
-      <w:bookmarkEnd w:id="84"/>
+      <w:bookmarkEnd w:id="89"/>
     </w:p>
     <w:p>
       <w:pPr>
         <w:pStyle w:val="FirstParagraph"/>
       </w:pPr>
       <w:r>
-        <w:t>What gender messages are conveyed by popular children’s books and who is being exposed to them? We constructed a corpus of 247 contemporary children’s books and analyzed the extent to which the books contain gender stereotypes. Using adult judgments of individual words, we found that over half of the words in the corpus tended to be associated with a particular gender</w:t>
-      </w:r>
-      <w:ins w:id="85" w:author="molly lewis" w:date="2020-12-03T15:55:00Z">
+        <w:t xml:space="preserve">What gender messages are conveyed by popular children’s books and who is being exposed to them? We constructed a corpus of 247 contemporary children’s books and analyzed the extent to which the books contain gender stereotypes. Using adult judgments of individual words, we found that over half of the words in the corpus tended to be associated with a particular </w:t>
+      </w:r>
+      <w:proofErr w:type="gramStart"/>
+      <w:r>
+        <w:t>gender</w:t>
+      </w:r>
+      <w:ins w:id="90" w:author="molly lewis" w:date="2020-12-03T15:55:00Z">
         <w:r>
-          <w:t xml:space="preserve">, and tended to cohere in </w:t>
+          <w:t>, and</w:t>
+        </w:r>
+        <w:proofErr w:type="gramEnd"/>
+        <w:r>
+          <w:t xml:space="preserve"> tended to cohere in </w:t>
         </w:r>
       </w:ins>
-      <w:del w:id="86" w:author="molly lewis" w:date="2020-12-03T15:55:00Z">
-        <w:r>
-          <w:delText>.</w:delText>
-        </w:r>
-      </w:del>
-      <w:moveToRangeStart w:id="87" w:author="molly lewis" w:date="2020-12-03T15:53:00Z" w:name="move57903198"/>
-      <w:commentRangeStart w:id="88"/>
-      <w:commentRangeStart w:id="89"/>
-      <w:moveTo w:id="90" w:author="molly lewis" w:date="2020-12-03T15:53:00Z">
-        <w:del w:id="91" w:author="molly lewis" w:date="2020-12-03T15:54:00Z">
-          <w:r>
-            <w:delText>We</w:delText>
-          </w:r>
-          <w:commentRangeEnd w:id="88"/>
-          <w:r>
-            <w:rPr>
-              <w:rStyle w:val="CommentReference"/>
-              <w:rFonts w:asciiTheme="minorHAnsi" w:hAnsiTheme="minorHAnsi"/>
-            </w:rPr>
-            <w:commentReference w:id="88"/>
-          </w:r>
-          <w:commentRangeEnd w:id="89"/>
-          <w:r>
-            <w:rPr>
-              <w:rStyle w:val="CommentReference"/>
-              <w:rFonts w:asciiTheme="minorHAnsi" w:hAnsiTheme="minorHAnsi"/>
-            </w:rPr>
-            <w:commentReference w:id="89"/>
-          </w:r>
-          <w:r>
-            <w:delText xml:space="preserve"> then used word embedding models to explore the semantic associates of words in the corpus, finding that</w:delText>
-          </w:r>
-        </w:del>
-        <w:del w:id="92" w:author="molly lewis" w:date="2020-12-03T15:55:00Z">
-          <w:r>
-            <w:delText xml:space="preserve"> gender-biased words formed </w:delText>
-          </w:r>
-        </w:del>
-        <w:r>
-          <w:t xml:space="preserve">gender stereotypical categories (e.g., social interaction for females; physical interaction for males). </w:t>
-        </w:r>
-      </w:moveTo>
-      <w:moveToRangeStart w:id="93" w:author="molly lewis" w:date="2020-11-30T17:25:00Z" w:name="move57649533"/>
-      <w:moveToRangeEnd w:id="87"/>
-      <w:moveTo w:id="94" w:author="molly lewis" w:date="2020-11-30T17:25:00Z">
-        <w:r>
-          <w:t xml:space="preserve">At the book level, we found that books varied in their </w:t>
-        </w:r>
-        <w:proofErr w:type="spellStart"/>
-        <w:r>
-          <w:t>genderedness</w:t>
-        </w:r>
-        <w:proofErr w:type="spellEnd"/>
-        <w:r>
-          <w:t xml:space="preserve">, and contained statistical regularities reflecting gender stereotypes (e.g., girl characters tended to do stereotypically girl activities). </w:t>
-        </w:r>
-      </w:moveTo>
-      <w:moveToRangeEnd w:id="93"/>
+      <w:r>
+        <w:t xml:space="preserve">gender stereotypical categories (e.g., social interaction for females; physical interaction for males). </w:t>
+      </w:r>
+      <w:r>
+        <w:t xml:space="preserve">At the book level, we found that books varied in their </w:t>
+      </w:r>
+      <w:r>
+        <w:t>gender associations, and the</w:t>
+      </w:r>
       <w:r>
         <w:t xml:space="preserve"> </w:t>
       </w:r>
-      <w:moveFromRangeStart w:id="95" w:author="molly lewis" w:date="2020-12-03T15:53:00Z" w:name="move57903198"/>
-      <w:commentRangeStart w:id="96"/>
-      <w:commentRangeStart w:id="97"/>
-      <w:moveFrom w:id="98" w:author="molly lewis" w:date="2020-12-03T15:53:00Z">
-        <w:r>
-          <w:t>We</w:t>
-        </w:r>
-        <w:commentRangeEnd w:id="96"/>
-        <w:r>
-          <w:rPr>
-            <w:rStyle w:val="CommentReference"/>
-            <w:rFonts w:asciiTheme="minorHAnsi" w:hAnsiTheme="minorHAnsi"/>
-          </w:rPr>
-          <w:commentReference w:id="96"/>
-        </w:r>
-        <w:commentRangeEnd w:id="97"/>
-        <w:r>
-          <w:rPr>
-            <w:rStyle w:val="CommentReference"/>
-            <w:rFonts w:asciiTheme="minorHAnsi" w:hAnsiTheme="minorHAnsi"/>
-          </w:rPr>
-          <w:commentReference w:id="97"/>
-        </w:r>
-        <w:r>
-          <w:t xml:space="preserve"> then used word embedding models to explore the semantic associates of words in the corpus, finding that gender-biased words formed gender stereotypical categories (e.g., social interaction for females; physical interaction for males). </w:t>
-        </w:r>
-      </w:moveFrom>
-      <w:moveFromRangeEnd w:id="95"/>
-      <w:r>
-        <w:t xml:space="preserve">Further, </w:t>
-      </w:r>
-      <w:ins w:id="99" w:author="molly lewis" w:date="2020-12-03T15:59:00Z">
-        <w:r>
-          <w:t>the language statistics of the corpus itself</w:t>
-        </w:r>
-        <w:r>
-          <w:t xml:space="preserve"> </w:t>
-        </w:r>
-        <w:r>
-          <w:t xml:space="preserve">reflected </w:t>
-        </w:r>
-      </w:ins>
+      <w:r>
+        <w:t>associations</w:t>
+      </w:r>
+      <w:r>
+        <w:t xml:space="preserve"> </w:t>
+      </w:r>
+      <w:r>
+        <w:t>tended to reflect</w:t>
+      </w:r>
+      <w:r>
+        <w:t xml:space="preserve"> gender stereotypes (e.g., girl characters tended to do stereotypically girl activities). </w:t>
+      </w:r>
+      <w:r>
+        <w:t xml:space="preserve"> Further, </w:t>
+      </w:r>
+      <w:r>
+        <w:t>the language statistics of the corpus itself</w:t>
+      </w:r>
+      <w:r>
+        <w:t xml:space="preserve"> </w:t>
+      </w:r>
+      <w:r>
+        <w:t xml:space="preserve">reflected </w:t>
+      </w:r>
       <w:r>
         <w:t>word gender biases elicited from adult judgments and more specific gender stereotypes (e.g., boys are relatively better at math, and girls are relatively better at reading</w:t>
       </w:r>
-      <w:del w:id="100" w:author="molly lewis" w:date="2020-12-03T16:00:00Z">
-        <w:r>
-          <w:delText>)</w:delText>
-        </w:r>
-      </w:del>
-      <w:del w:id="101" w:author="molly lewis" w:date="2020-12-03T15:59:00Z">
-        <w:r>
-          <w:delText xml:space="preserve"> were reflected in</w:delText>
-        </w:r>
-        <w:r>
-          <w:delText xml:space="preserve"> the language statistics of the corpus itself</w:delText>
-        </w:r>
-      </w:del>
-      <w:del w:id="102" w:author="molly lewis" w:date="2020-12-03T16:00:00Z">
-        <w:r>
-          <w:delText xml:space="preserve">, </w:delText>
-        </w:r>
-        <w:r>
-          <w:rPr>
-            <w:iCs/>
-          </w:rPr>
-          <w:delText>and</w:delText>
-        </w:r>
-      </w:del>
-      <w:ins w:id="103" w:author="molly lewis" w:date="2020-12-03T16:00:00Z">
-        <w:r>
-          <w:t>). These biases</w:t>
-        </w:r>
-      </w:ins>
+      <w:r>
+        <w:t>). These biases</w:t>
+      </w:r>
       <w:r>
         <w:t xml:space="preserve"> were more exaggerated</w:t>
       </w:r>
-      <w:ins w:id="104" w:author="molly lewis" w:date="2020-12-03T16:01:00Z">
-        <w:r>
-          <w:t xml:space="preserve"> in the children’s book corpus, relative to</w:t>
-        </w:r>
-      </w:ins>
-      <w:del w:id="105" w:author="molly lewis" w:date="2020-12-03T16:01:00Z">
-        <w:r>
-          <w:delText xml:space="preserve"> than in</w:delText>
-        </w:r>
-      </w:del>
+      <w:r>
+        <w:t xml:space="preserve"> in the children’s book corpus, relative to</w:t>
+      </w:r>
       <w:r>
         <w:t xml:space="preserve"> adult fiction</w:t>
       </w:r>
-      <w:ins w:id="106" w:author="molly lewis" w:date="2020-12-03T16:44:00Z">
+      <w:ins w:id="91" w:author="molly lewis" w:date="2020-12-03T16:44:00Z">
         <w:r>
           <w:t>.</w:t>
         </w:r>
@@ -4283,37 +4217,26 @@
           <w:t xml:space="preserve"> </w:t>
         </w:r>
       </w:ins>
-      <w:del w:id="107" w:author="molly lewis" w:date="2020-12-03T16:01:00Z">
+      <w:del w:id="92" w:author="molly lewis" w:date="2020-12-03T16:01:00Z">
         <w:r>
           <w:delText xml:space="preserve">. </w:delText>
         </w:r>
-      </w:del>
-      <w:moveFromRangeStart w:id="108" w:author="molly lewis" w:date="2020-11-30T17:25:00Z" w:name="move57649533"/>
-      <w:moveFrom w:id="109" w:author="molly lewis" w:date="2020-11-30T17:25:00Z">
-        <w:del w:id="110" w:author="molly lewis" w:date="2020-12-03T16:01:00Z">
-          <w:r>
-            <w:delText xml:space="preserve">At the book level, we found that books varied in their genderedness, and contained statistical regularities reflecting gender stereotypes (e.g., girl characters tended to do stereotypically girl activities). </w:delText>
-          </w:r>
-        </w:del>
-      </w:moveFrom>
-      <w:moveFromRangeEnd w:id="108"/>
-      <w:commentRangeStart w:id="111"/>
-      <w:del w:id="112" w:author="molly lewis" w:date="2020-12-03T16:01:00Z">
+        <w:commentRangeStart w:id="93"/>
         <w:r>
           <w:delText>These statistical regularities</w:delText>
         </w:r>
       </w:del>
-      <w:del w:id="113" w:author="molly lewis" w:date="2020-12-03T16:44:00Z">
+      <w:del w:id="94" w:author="molly lewis" w:date="2020-12-03T16:44:00Z">
         <w:r>
           <w:delText xml:space="preserve"> were stronger for female stereotypes relative to male stereotypes. </w:delText>
         </w:r>
-        <w:commentRangeEnd w:id="111"/>
+        <w:commentRangeEnd w:id="93"/>
         <w:r>
           <w:rPr>
             <w:rStyle w:val="CommentReference"/>
             <w:rFonts w:asciiTheme="minorHAnsi" w:hAnsiTheme="minorHAnsi"/>
           </w:rPr>
-          <w:commentReference w:id="111"/>
+          <w:commentReference w:id="93"/>
         </w:r>
       </w:del>
       <w:r>
@@ -4398,18 +4321,18 @@
       <w:pPr>
         <w:pStyle w:val="Heading1"/>
       </w:pPr>
-      <w:bookmarkStart w:id="114" w:name="references"/>
+      <w:bookmarkStart w:id="95" w:name="references"/>
       <w:r>
         <w:lastRenderedPageBreak/>
         <w:t>References</w:t>
       </w:r>
-      <w:bookmarkEnd w:id="114"/>
+      <w:bookmarkEnd w:id="95"/>
     </w:p>
     <w:p>
       <w:pPr>
         <w:pStyle w:val="Bibliography"/>
       </w:pPr>
-      <w:bookmarkStart w:id="115" w:name="refs"/>
+      <w:bookmarkStart w:id="96" w:name="refs"/>
       <w:proofErr w:type="spellStart"/>
       <w:r>
         <w:t>Bian</w:t>
@@ -5718,8 +5641,8 @@
       <w:pPr>
         <w:pStyle w:val="Bibliography"/>
       </w:pPr>
-      <w:bookmarkStart w:id="116" w:name="ref-bian2017gender"/>
-      <w:commentRangeStart w:id="117"/>
+      <w:bookmarkStart w:id="97" w:name="ref-bian2017gender"/>
+      <w:commentRangeStart w:id="98"/>
       <w:proofErr w:type="spellStart"/>
       <w:r>
         <w:t>Bian</w:t>
@@ -5759,8 +5682,8 @@
       <w:pPr>
         <w:pStyle w:val="Bibliography"/>
       </w:pPr>
-      <w:bookmarkStart w:id="118" w:name="ref-bojanowski2016enriching"/>
-      <w:bookmarkEnd w:id="116"/>
+      <w:bookmarkStart w:id="99" w:name="ref-bojanowski2016enriching"/>
+      <w:bookmarkEnd w:id="97"/>
       <w:r>
         <w:t xml:space="preserve">Bojanowski, P., Grave, E., </w:t>
       </w:r>
@@ -5805,21 +5728,21 @@
       <w:r>
         <w:t>.</w:t>
       </w:r>
-      <w:commentRangeEnd w:id="117"/>
+      <w:commentRangeEnd w:id="98"/>
       <w:r>
         <w:rPr>
           <w:rStyle w:val="CommentReference"/>
           <w:rFonts w:asciiTheme="minorHAnsi" w:hAnsiTheme="minorHAnsi"/>
         </w:rPr>
-        <w:commentReference w:id="117"/>
+        <w:commentReference w:id="98"/>
       </w:r>
     </w:p>
     <w:p>
       <w:pPr>
         <w:pStyle w:val="Bibliography"/>
       </w:pPr>
-      <w:bookmarkStart w:id="119" w:name="ref-bus1995joint"/>
-      <w:bookmarkEnd w:id="118"/>
+      <w:bookmarkStart w:id="100" w:name="ref-bus1995joint"/>
+      <w:bookmarkEnd w:id="99"/>
       <w:r>
         <w:lastRenderedPageBreak/>
         <w:t xml:space="preserve">Bus, A. G., Van </w:t>
@@ -5855,8 +5778,8 @@
       <w:pPr>
         <w:pStyle w:val="Bibliography"/>
       </w:pPr>
-      <w:bookmarkStart w:id="120" w:name="ref-bussey1999social"/>
-      <w:bookmarkEnd w:id="119"/>
+      <w:bookmarkStart w:id="101" w:name="ref-bussey1999social"/>
+      <w:bookmarkEnd w:id="100"/>
       <w:r>
         <w:t xml:space="preserve">Bussey, K., &amp; Bandura, A. (1999). Social cognitive theory of gender development and differentiation. </w:t>
       </w:r>
@@ -5883,8 +5806,8 @@
       <w:pPr>
         <w:pStyle w:val="Bibliography"/>
       </w:pPr>
-      <w:bookmarkStart w:id="121" w:name="ref-caliskan2017semantics"/>
-      <w:bookmarkEnd w:id="120"/>
+      <w:bookmarkStart w:id="102" w:name="ref-caliskan2017semantics"/>
+      <w:bookmarkEnd w:id="101"/>
       <w:proofErr w:type="spellStart"/>
       <w:r>
         <w:t>Caliskan</w:t>
@@ -5916,8 +5839,8 @@
       <w:pPr>
         <w:pStyle w:val="Bibliography"/>
       </w:pPr>
-      <w:bookmarkStart w:id="122" w:name="ref-chen2017evaluating"/>
-      <w:bookmarkEnd w:id="121"/>
+      <w:bookmarkStart w:id="103" w:name="ref-chen2017evaluating"/>
+      <w:bookmarkEnd w:id="102"/>
       <w:r>
         <w:t xml:space="preserve">Chen, D., Peterson, J. C., &amp; Griffiths, T. L. (2017). Evaluating vector-space models of analogy. </w:t>
       </w:r>
@@ -5943,8 +5866,8 @@
       <w:pPr>
         <w:pStyle w:val="Bibliography"/>
       </w:pPr>
-      <w:bookmarkStart w:id="123" w:name="ref-chick2002impact"/>
-      <w:bookmarkEnd w:id="122"/>
+      <w:bookmarkStart w:id="104" w:name="ref-chick2002impact"/>
+      <w:bookmarkEnd w:id="103"/>
       <w:r>
         <w:t xml:space="preserve">Chick, K. A., Heilman-Houser, R. A., &amp; Hunter, M. W. (2002). The impact of </w:t>
       </w:r>
@@ -5979,8 +5902,8 @@
       <w:pPr>
         <w:pStyle w:val="Bibliography"/>
       </w:pPr>
-      <w:bookmarkStart w:id="124" w:name="ref-cimpian2011generic"/>
-      <w:bookmarkEnd w:id="123"/>
+      <w:bookmarkStart w:id="105" w:name="ref-cimpian2011generic"/>
+      <w:bookmarkEnd w:id="104"/>
       <w:proofErr w:type="spellStart"/>
       <w:r>
         <w:t>Cimpian</w:t>
@@ -6020,8 +5943,8 @@
       <w:pPr>
         <w:pStyle w:val="Bibliography"/>
       </w:pPr>
-      <w:bookmarkStart w:id="125" w:name="ref-cvencek2011measuring"/>
-      <w:bookmarkEnd w:id="124"/>
+      <w:bookmarkStart w:id="106" w:name="ref-cvencek2011measuring"/>
+      <w:bookmarkEnd w:id="105"/>
       <w:proofErr w:type="spellStart"/>
       <w:r>
         <w:t>Cvencek</w:t>
@@ -6053,8 +5976,8 @@
       <w:pPr>
         <w:pStyle w:val="Bibliography"/>
       </w:pPr>
-      <w:bookmarkStart w:id="126" w:name="ref-cvencek2011math"/>
-      <w:bookmarkEnd w:id="125"/>
+      <w:bookmarkStart w:id="107" w:name="ref-cvencek2011math"/>
+      <w:bookmarkEnd w:id="106"/>
       <w:proofErr w:type="spellStart"/>
       <w:r>
         <w:t>Cvencek</w:t>
@@ -6086,8 +6009,8 @@
       <w:pPr>
         <w:pStyle w:val="Bibliography"/>
       </w:pPr>
-      <w:bookmarkStart w:id="127" w:name="ref-time_100_kidbooks"/>
-      <w:bookmarkEnd w:id="126"/>
+      <w:bookmarkStart w:id="108" w:name="ref-time_100_kidbooks"/>
+      <w:bookmarkEnd w:id="107"/>
       <w:proofErr w:type="spellStart"/>
       <w:r>
         <w:lastRenderedPageBreak/>
@@ -6118,8 +6041,8 @@
       <w:pPr>
         <w:pStyle w:val="Bibliography"/>
       </w:pPr>
-      <w:bookmarkStart w:id="128" w:name="ref-davies2008corpus"/>
-      <w:bookmarkEnd w:id="127"/>
+      <w:bookmarkStart w:id="109" w:name="ref-davies2008corpus"/>
+      <w:bookmarkEnd w:id="108"/>
       <w:r>
         <w:t xml:space="preserve">Davies, M. (2008). The Corpus of Contemporary American English: 450 million words, 1990-present. </w:t>
       </w:r>
@@ -6137,8 +6060,8 @@
       <w:pPr>
         <w:pStyle w:val="Bibliography"/>
       </w:pPr>
-      <w:bookmarkStart w:id="129" w:name="ref-diekman2004learning"/>
-      <w:bookmarkEnd w:id="128"/>
+      <w:bookmarkStart w:id="110" w:name="ref-diekman2004learning"/>
+      <w:bookmarkEnd w:id="109"/>
       <w:proofErr w:type="spellStart"/>
       <w:r>
         <w:t>Diekman</w:t>
@@ -6178,8 +6101,8 @@
       <w:pPr>
         <w:pStyle w:val="Bibliography"/>
       </w:pPr>
-      <w:bookmarkStart w:id="130" w:name="ref-duursma2008reading"/>
-      <w:bookmarkEnd w:id="129"/>
+      <w:bookmarkStart w:id="111" w:name="ref-duursma2008reading"/>
+      <w:bookmarkEnd w:id="110"/>
       <w:proofErr w:type="spellStart"/>
       <w:r>
         <w:t>Duursma</w:t>
@@ -6219,8 +6142,8 @@
       <w:pPr>
         <w:pStyle w:val="Bibliography"/>
       </w:pPr>
-      <w:bookmarkStart w:id="131" w:name="ref-gelman2000gender"/>
-      <w:bookmarkEnd w:id="130"/>
+      <w:bookmarkStart w:id="112" w:name="ref-gelman2000gender"/>
+      <w:bookmarkEnd w:id="111"/>
       <w:r>
         <w:t xml:space="preserve">Gelman, S. A., &amp; Taylor, M. G. (2000). Gender essentialism in cognitive development. </w:t>
       </w:r>
@@ -6238,8 +6161,8 @@
       <w:pPr>
         <w:pStyle w:val="Bibliography"/>
       </w:pPr>
-      <w:bookmarkStart w:id="132" w:name="ref-greenwald2002unified"/>
-      <w:bookmarkEnd w:id="131"/>
+      <w:bookmarkStart w:id="113" w:name="ref-greenwald2002unified"/>
+      <w:bookmarkEnd w:id="112"/>
       <w:r>
         <w:t xml:space="preserve">Greenwald, A. G., Banaji, M. R., Rudman, L. A., Farnham, S. D., </w:t>
       </w:r>
@@ -6274,8 +6197,8 @@
       <w:pPr>
         <w:pStyle w:val="Bibliography"/>
       </w:pPr>
-      <w:bookmarkStart w:id="133" w:name="ref-greenwald2020"/>
-      <w:bookmarkEnd w:id="132"/>
+      <w:bookmarkStart w:id="114" w:name="ref-greenwald2020"/>
+      <w:bookmarkEnd w:id="113"/>
       <w:r>
         <w:t xml:space="preserve">Greenwald, A. G., </w:t>
       </w:r>
@@ -6316,8 +6239,8 @@
       <w:pPr>
         <w:pStyle w:val="Bibliography"/>
       </w:pPr>
-      <w:bookmarkStart w:id="134" w:name="ref-gulgoz2019similarity"/>
-      <w:bookmarkEnd w:id="133"/>
+      <w:bookmarkStart w:id="115" w:name="ref-gulgoz2019similarity"/>
+      <w:bookmarkEnd w:id="114"/>
       <w:proofErr w:type="spellStart"/>
       <w:r>
         <w:t>Gülgöz</w:t>
@@ -6357,8 +6280,8 @@
       <w:pPr>
         <w:pStyle w:val="Bibliography"/>
       </w:pPr>
-      <w:bookmarkStart w:id="135" w:name="ref-high2014literacy"/>
-      <w:bookmarkEnd w:id="134"/>
+      <w:bookmarkStart w:id="116" w:name="ref-high2014literacy"/>
+      <w:bookmarkEnd w:id="115"/>
       <w:r>
         <w:t xml:space="preserve">High, P. C., &amp; </w:t>
       </w:r>
@@ -6393,8 +6316,8 @@
       <w:pPr>
         <w:pStyle w:val="Bibliography"/>
       </w:pPr>
-      <w:bookmarkStart w:id="136" w:name="ref-hill2015simlex"/>
-      <w:bookmarkEnd w:id="135"/>
+      <w:bookmarkStart w:id="117" w:name="ref-hill2015simlex"/>
+      <w:bookmarkEnd w:id="116"/>
       <w:r>
         <w:lastRenderedPageBreak/>
         <w:t xml:space="preserve">Hill, F., </w:t>
@@ -6430,8 +6353,8 @@
       <w:pPr>
         <w:pStyle w:val="Bibliography"/>
       </w:pPr>
-      <w:bookmarkStart w:id="137" w:name="ref-hilliard2010differing"/>
-      <w:bookmarkEnd w:id="136"/>
+      <w:bookmarkStart w:id="118" w:name="ref-hilliard2010differing"/>
+      <w:bookmarkEnd w:id="117"/>
       <w:r>
         <w:t xml:space="preserve">Hilliard, L. J., &amp; </w:t>
       </w:r>
@@ -6466,8 +6389,8 @@
       <w:pPr>
         <w:pStyle w:val="Bibliography"/>
       </w:pPr>
-      <w:bookmarkStart w:id="138" w:name="ref-kam_2017"/>
-      <w:bookmarkEnd w:id="137"/>
+      <w:bookmarkStart w:id="119" w:name="ref-kam_2017"/>
+      <w:bookmarkEnd w:id="118"/>
       <w:r>
         <w:t xml:space="preserve">Hudson Kam, C. L., &amp; Matthewson, L. (2017). Introducing the Infant </w:t>
       </w:r>
@@ -6510,8 +6433,8 @@
       <w:pPr>
         <w:pStyle w:val="Bibliography"/>
       </w:pPr>
-      <w:bookmarkStart w:id="139" w:name="ref-landauer1997solution"/>
-      <w:bookmarkEnd w:id="138"/>
+      <w:bookmarkStart w:id="120" w:name="ref-landauer1997solution"/>
+      <w:bookmarkEnd w:id="119"/>
       <w:proofErr w:type="spellStart"/>
       <w:r>
         <w:t>Landauer</w:t>
@@ -6551,8 +6474,8 @@
       <w:pPr>
         <w:pStyle w:val="Bibliography"/>
       </w:pPr>
-      <w:bookmarkStart w:id="140" w:name="ref-lewis2016understanding"/>
-      <w:bookmarkEnd w:id="139"/>
+      <w:bookmarkStart w:id="121" w:name="ref-lewis2016understanding"/>
+      <w:bookmarkEnd w:id="120"/>
       <w:r>
         <w:t xml:space="preserve">Lewis, M. L., &amp; Frank, M. C. (2016). Understanding the effect of social context on learning: A replication of Xu and Tenenbaum (2007b). </w:t>
       </w:r>
@@ -6579,8 +6502,8 @@
       <w:pPr>
         <w:pStyle w:val="Bibliography"/>
       </w:pPr>
-      <w:bookmarkStart w:id="141" w:name="ref-lewis2020"/>
-      <w:bookmarkEnd w:id="140"/>
+      <w:bookmarkStart w:id="122" w:name="ref-lewis2020"/>
+      <w:bookmarkEnd w:id="121"/>
       <w:r>
         <w:t xml:space="preserve">Lewis, M., &amp; </w:t>
       </w:r>
@@ -6614,8 +6537,8 @@
       <w:pPr>
         <w:pStyle w:val="Bibliography"/>
       </w:pPr>
-      <w:bookmarkStart w:id="142" w:name="ref-maaten2008visualizing"/>
-      <w:bookmarkEnd w:id="141"/>
+      <w:bookmarkStart w:id="123" w:name="ref-maaten2008visualizing"/>
+      <w:bookmarkEnd w:id="122"/>
       <w:proofErr w:type="spellStart"/>
       <w:r>
         <w:t>Maaten</w:t>
@@ -6655,8 +6578,8 @@
       <w:pPr>
         <w:pStyle w:val="Bibliography"/>
       </w:pPr>
-      <w:bookmarkStart w:id="143" w:name="ref-martin2004children"/>
-      <w:bookmarkEnd w:id="142"/>
+      <w:bookmarkStart w:id="124" w:name="ref-martin2004children"/>
+      <w:bookmarkEnd w:id="123"/>
       <w:r>
         <w:t xml:space="preserve">Martin, C. L., &amp; Ruble, D. (2004). Children’s search for gender cues: Cognitive perspectives on gender development. </w:t>
       </w:r>
@@ -6683,8 +6606,8 @@
       <w:pPr>
         <w:pStyle w:val="Bibliography"/>
       </w:pPr>
-      <w:bookmarkStart w:id="144" w:name="ref-mikolov2013efficient"/>
-      <w:bookmarkEnd w:id="143"/>
+      <w:bookmarkStart w:id="125" w:name="ref-mikolov2013efficient"/>
+      <w:bookmarkEnd w:id="124"/>
       <w:proofErr w:type="spellStart"/>
       <w:r>
         <w:t>Mikolov</w:t>
@@ -6723,8 +6646,8 @@
       <w:pPr>
         <w:pStyle w:val="Bibliography"/>
       </w:pPr>
-      <w:bookmarkStart w:id="145" w:name="ref-montag2015words"/>
-      <w:bookmarkEnd w:id="144"/>
+      <w:bookmarkStart w:id="126" w:name="ref-montag2015words"/>
+      <w:bookmarkEnd w:id="125"/>
       <w:r>
         <w:lastRenderedPageBreak/>
         <w:t xml:space="preserve">Montag, J. L., Jones, M. N., &amp; Smith, L. B. (2015). The words children hear: Picture books and the statistics for language learning. </w:t>
@@ -6752,8 +6675,8 @@
       <w:pPr>
         <w:pStyle w:val="Bibliography"/>
       </w:pPr>
-      <w:bookmarkStart w:id="146" w:name="ref-nosek2002harvesting"/>
-      <w:bookmarkEnd w:id="145"/>
+      <w:bookmarkStart w:id="127" w:name="ref-nosek2002harvesting"/>
+      <w:bookmarkEnd w:id="126"/>
       <w:proofErr w:type="spellStart"/>
       <w:r>
         <w:t>Nosek</w:t>
@@ -6785,8 +6708,8 @@
       <w:pPr>
         <w:pStyle w:val="Bibliography"/>
       </w:pPr>
-      <w:bookmarkStart w:id="147" w:name="ref-oswald2013predicting"/>
-      <w:bookmarkEnd w:id="146"/>
+      <w:bookmarkStart w:id="128" w:name="ref-oswald2013predicting"/>
+      <w:bookmarkEnd w:id="127"/>
       <w:r>
         <w:t xml:space="preserve">Oswald, F. L., Mitchell, G., Blanton, H., Jaccard, J., &amp; </w:t>
       </w:r>
@@ -6829,8 +6752,8 @@
       <w:pPr>
         <w:pStyle w:val="Bibliography"/>
       </w:pPr>
-      <w:bookmarkStart w:id="148" w:name="ref-poulin2002men"/>
-      <w:bookmarkEnd w:id="147"/>
+      <w:bookmarkStart w:id="129" w:name="ref-poulin2002men"/>
+      <w:bookmarkEnd w:id="128"/>
       <w:r>
         <w:t xml:space="preserve">Poulin-Dubois, D., Serbin, L. A., </w:t>
       </w:r>
@@ -6865,8 +6788,8 @@
       <w:pPr>
         <w:pStyle w:val="Bibliography"/>
       </w:pPr>
-      <w:bookmarkStart w:id="149" w:name="ref-rudman2004gender"/>
-      <w:bookmarkEnd w:id="148"/>
+      <w:bookmarkStart w:id="130" w:name="ref-rudman2004gender"/>
+      <w:bookmarkEnd w:id="129"/>
       <w:r>
         <w:t xml:space="preserve">Rudman, L. A., &amp; Goodwin, S. A. (2004). Gender differences in automatic in-group bias: Why do women like women more than men like men? </w:t>
       </w:r>
@@ -6893,8 +6816,8 @@
       <w:pPr>
         <w:pStyle w:val="Bibliography"/>
       </w:pPr>
-      <w:bookmarkStart w:id="150" w:name="ref-scott2019glasgow"/>
-      <w:bookmarkEnd w:id="149"/>
+      <w:bookmarkStart w:id="131" w:name="ref-scott2019glasgow"/>
+      <w:bookmarkEnd w:id="130"/>
       <w:r>
         <w:t xml:space="preserve">Scott, G. G., Keitel, A., </w:t>
       </w:r>
@@ -6929,8 +6852,8 @@
       <w:pPr>
         <w:pStyle w:val="Bibliography"/>
       </w:pPr>
-      <w:bookmarkStart w:id="151" w:name="ref-shutts2010social"/>
-      <w:bookmarkEnd w:id="150"/>
+      <w:bookmarkStart w:id="132" w:name="ref-shutts2010social"/>
+      <w:bookmarkEnd w:id="131"/>
       <w:r>
         <w:t xml:space="preserve">Shutts, K., Banaji, M. R., &amp; </w:t>
       </w:r>
@@ -6965,8 +6888,8 @@
       <w:pPr>
         <w:pStyle w:val="Bibliography"/>
       </w:pPr>
-      <w:bookmarkStart w:id="152" w:name="ref-skowronski2001comparative"/>
-      <w:bookmarkEnd w:id="151"/>
+      <w:bookmarkStart w:id="133" w:name="ref-skowronski2001comparative"/>
+      <w:bookmarkEnd w:id="132"/>
       <w:proofErr w:type="spellStart"/>
       <w:r>
         <w:t>Skowronski</w:t>
@@ -6998,8 +6921,8 @@
       <w:pPr>
         <w:pStyle w:val="Bibliography"/>
       </w:pPr>
-      <w:bookmarkStart w:id="153" w:name="ref-snow1998preventing"/>
-      <w:bookmarkEnd w:id="152"/>
+      <w:bookmarkStart w:id="134" w:name="ref-snow1998preventing"/>
+      <w:bookmarkEnd w:id="133"/>
       <w:r>
         <w:lastRenderedPageBreak/>
         <w:t xml:space="preserve">Snow, C. E., Burns, M. S., &amp; Griffin, P. (1998). </w:t>
@@ -7018,8 +6941,8 @@
       <w:pPr>
         <w:pStyle w:val="Bibliography"/>
       </w:pPr>
-      <w:bookmarkStart w:id="154" w:name="ref-wagner2017factors"/>
-      <w:bookmarkEnd w:id="153"/>
+      <w:bookmarkStart w:id="135" w:name="ref-wagner2017factors"/>
+      <w:bookmarkEnd w:id="134"/>
       <w:r>
         <w:t xml:space="preserve">Wagner, L. (2017). Factors influencing parents’ preferences and parents’ perceptions of child preferences of picture books. </w:t>
       </w:r>
@@ -7046,8 +6969,8 @@
       <w:pPr>
         <w:pStyle w:val="Bibliography"/>
       </w:pPr>
-      <w:bookmarkStart w:id="155" w:name="ref-weisgram2014pink"/>
-      <w:bookmarkEnd w:id="154"/>
+      <w:bookmarkStart w:id="136" w:name="ref-weisgram2014pink"/>
+      <w:bookmarkEnd w:id="135"/>
       <w:proofErr w:type="spellStart"/>
       <w:r>
         <w:t>Weisgram</w:t>
@@ -7087,8 +7010,8 @@
       <w:pPr>
         <w:pStyle w:val="Bibliography"/>
       </w:pPr>
-      <w:bookmarkStart w:id="156" w:name="ref-xu2007b"/>
-      <w:bookmarkEnd w:id="155"/>
+      <w:bookmarkStart w:id="137" w:name="ref-xu2007b"/>
+      <w:bookmarkEnd w:id="136"/>
       <w:r>
         <w:t xml:space="preserve">Xu, F., &amp; Tenenbaum, J. B. (2007). Sensitivity to sampling in Bayesian word learning. </w:t>
       </w:r>
@@ -7110,8 +7033,8 @@
       <w:r>
         <w:t>(3), 288–297.</w:t>
       </w:r>
-      <w:bookmarkEnd w:id="115"/>
-      <w:bookmarkEnd w:id="156"/>
+      <w:bookmarkEnd w:id="96"/>
+      <w:bookmarkEnd w:id="137"/>
     </w:p>
     <w:sectPr>
       <w:pgSz w:w="12240" w:h="15840"/>
@@ -7402,7 +7325,7 @@
       </w:r>
     </w:p>
   </w:comment>
-  <w:comment w:id="43" w:author="Seidenberg" w:date="2020-11-19T11:15:00Z" w:initials="MSS">
+  <w:comment w:id="47" w:author="Seidenberg" w:date="2020-11-19T11:15:00Z" w:initials="MSS">
     <w:p>
       <w:pPr>
         <w:pStyle w:val="CommentText"/>
@@ -7421,7 +7344,7 @@
       </w:r>
     </w:p>
   </w:comment>
-  <w:comment w:id="49" w:author="Gary Lupyan" w:date="2020-11-26T21:59:00Z" w:initials="GL">
+  <w:comment w:id="53" w:author="Gary Lupyan" w:date="2020-11-26T21:59:00Z" w:initials="GL">
     <w:p>
       <w:pPr>
         <w:pStyle w:val="CommentText"/>
@@ -7441,7 +7364,7 @@
       </w:r>
     </w:p>
   </w:comment>
-  <w:comment w:id="50" w:author="molly lewis" w:date="2020-11-30T16:29:00Z" w:initials="ml">
+  <w:comment w:id="54" w:author="molly lewis" w:date="2020-11-30T16:29:00Z" w:initials="ml">
     <w:p>
       <w:pPr>
         <w:pStyle w:val="CommentText"/>
@@ -7462,7 +7385,7 @@
       </w:r>
     </w:p>
   </w:comment>
-  <w:comment w:id="73" w:author="Seidenberg" w:date="2020-11-19T12:02:00Z" w:initials="MSS">
+  <w:comment w:id="78" w:author="Seidenberg" w:date="2020-11-19T12:02:00Z" w:initials="MSS">
     <w:p>
       <w:pPr>
         <w:pStyle w:val="CommentText"/>
@@ -7481,7 +7404,7 @@
       </w:r>
     </w:p>
   </w:comment>
-  <w:comment w:id="74" w:author="molly lewis" w:date="2020-12-03T17:37:00Z" w:initials="ml">
+  <w:comment w:id="79" w:author="molly lewis" w:date="2020-12-03T17:37:00Z" w:initials="ml">
     <w:p>
       <w:pPr>
         <w:pStyle w:val="CommentText"/>
@@ -7497,7 +7420,7 @@
       </w:r>
     </w:p>
   </w:comment>
-  <w:comment w:id="79" w:author="Gary Lupyan" w:date="2020-11-26T22:09:00Z" w:initials="GL">
+  <w:comment w:id="84" w:author="Gary Lupyan" w:date="2020-11-26T22:09:00Z" w:initials="GL">
     <w:p>
       <w:pPr>
         <w:pStyle w:val="CommentText"/>
@@ -7522,7 +7445,7 @@
       </w:r>
     </w:p>
   </w:comment>
-  <w:comment w:id="80" w:author="molly lewis" w:date="2020-11-30T13:11:00Z" w:initials="ml">
+  <w:comment w:id="85" w:author="molly lewis" w:date="2020-11-30T13:11:00Z" w:initials="ml">
     <w:p>
       <w:pPr>
         <w:pStyle w:val="CommentText"/>
@@ -7538,13 +7461,10 @@
       </w:r>
     </w:p>
   </w:comment>
-  <w:comment w:id="88" w:author="Seidenberg" w:date="2020-11-19T17:22:00Z" w:initials="MSS">
+  <w:comment w:id="93" w:author="Gary Lupyan" w:date="2020-11-26T22:11:00Z" w:initials="GL">
     <w:p>
       <w:pPr>
         <w:pStyle w:val="CommentText"/>
-        <w:rPr>
-          <w:noProof/>
-        </w:rPr>
       </w:pPr>
       <w:r>
         <w:rPr>
@@ -7553,94 +7473,11 @@
         <w:annotationRef/>
       </w:r>
       <w:r>
-        <w:rPr>
-          <w:noProof/>
-        </w:rPr>
-        <w:t>recapitulation should follow order of presentation in the text.</w:t>
-      </w:r>
-    </w:p>
-    <w:p>
-      <w:pPr>
-        <w:pStyle w:val="CommentText"/>
-      </w:pPr>
+        <w:t>Clarify?</w:t>
+      </w:r>
     </w:p>
   </w:comment>
-  <w:comment w:id="89" w:author="Gary Lupyan" w:date="2020-11-26T22:11:00Z" w:initials="GL">
-    <w:p>
-      <w:pPr>
-        <w:pStyle w:val="CommentText"/>
-      </w:pPr>
-      <w:r>
-        <w:rPr>
-          <w:rStyle w:val="CommentReference"/>
-        </w:rPr>
-        <w:annotationRef/>
-      </w:r>
-      <w:r>
-        <w:t>Agreed</w:t>
-      </w:r>
-    </w:p>
-  </w:comment>
-  <w:comment w:id="96" w:author="Seidenberg" w:date="2020-11-19T17:22:00Z" w:initials="MSS">
-    <w:p>
-      <w:pPr>
-        <w:pStyle w:val="CommentText"/>
-        <w:rPr>
-          <w:noProof/>
-        </w:rPr>
-      </w:pPr>
-      <w:r>
-        <w:rPr>
-          <w:rStyle w:val="CommentReference"/>
-        </w:rPr>
-        <w:annotationRef/>
-      </w:r>
-      <w:r>
-        <w:rPr>
-          <w:noProof/>
-        </w:rPr>
-        <w:t>recapitulation should follow order of presentation in the text.</w:t>
-      </w:r>
-    </w:p>
-    <w:p>
-      <w:pPr>
-        <w:pStyle w:val="CommentText"/>
-      </w:pPr>
-    </w:p>
-  </w:comment>
-  <w:comment w:id="97" w:author="Gary Lupyan" w:date="2020-11-26T22:11:00Z" w:initials="GL">
-    <w:p>
-      <w:pPr>
-        <w:pStyle w:val="CommentText"/>
-      </w:pPr>
-      <w:r>
-        <w:rPr>
-          <w:rStyle w:val="CommentReference"/>
-        </w:rPr>
-        <w:annotationRef/>
-      </w:r>
-      <w:r>
-        <w:t>Agreed</w:t>
-      </w:r>
-    </w:p>
-  </w:comment>
-  <w:comment w:id="111" w:author="Gary Lupyan" w:date="2020-11-26T22:11:00Z" w:initials="GL">
-    <w:p>
-      <w:pPr>
-        <w:pStyle w:val="CommentText"/>
-      </w:pPr>
-      <w:r>
-        <w:rPr>
-          <w:rStyle w:val="CommentReference"/>
-        </w:rPr>
-        <w:annotationRef/>
-      </w:r>
-      <w:r>
-        <w:t>Clarify?</w:t>
-      </w:r>
-    </w:p>
-  </w:comment>
-  <w:comment w:id="117" w:author="Gary Lupyan" w:date="2020-11-26T22:03:00Z" w:initials="GL">
+  <w:comment w:id="98" w:author="Gary Lupyan" w:date="2020-11-26T22:03:00Z" w:initials="GL">
     <w:p>
       <w:pPr>
         <w:pStyle w:val="CommentText"/>
@@ -7683,10 +7520,6 @@
   <w15:commentEx w15:paraId="24E23FB9" w15:paraIdParent="79EEDA02" w15:done="0"/>
   <w15:commentEx w15:paraId="44B7DFFD" w15:done="0"/>
   <w15:commentEx w15:paraId="20F04889" w15:paraIdParent="44B7DFFD" w15:done="0"/>
-  <w15:commentEx w15:paraId="1718AF2E" w15:done="0"/>
-  <w15:commentEx w15:paraId="29052F16" w15:paraIdParent="1718AF2E" w15:done="0"/>
-  <w15:commentEx w15:paraId="72A84133" w15:done="0"/>
-  <w15:commentEx w15:paraId="7A591226" w15:paraIdParent="72A84133" w15:done="0"/>
   <w15:commentEx w15:paraId="45AFF155" w15:done="0"/>
   <w15:commentEx w15:paraId="4642B4E5" w15:done="0"/>
 </w15:commentsEx>
@@ -7716,10 +7549,6 @@
   <w16cex:commentExtensible w16cex:durableId="2373A0BD" w16cex:dateUtc="2020-12-03T23:37:00Z"/>
   <w16cex:commentExtensible w16cex:durableId="236AA5FC" w16cex:dateUtc="2020-11-27T03:09:00Z"/>
   <w16cex:commentExtensible w16cex:durableId="236F6E1E" w16cex:dateUtc="2020-11-30T19:11:00Z"/>
-  <w16cex:commentExtensible w16cex:durableId="2373885F" w16cex:dateUtc="2020-11-19T23:22:00Z"/>
-  <w16cex:commentExtensible w16cex:durableId="2373885E" w16cex:dateUtc="2020-11-27T03:11:00Z"/>
-  <w16cex:commentExtensible w16cex:durableId="2361283A" w16cex:dateUtc="2020-11-19T23:22:00Z"/>
-  <w16cex:commentExtensible w16cex:durableId="236AA677" w16cex:dateUtc="2020-11-27T03:11:00Z"/>
   <w16cex:commentExtensible w16cex:durableId="236AA694" w16cex:dateUtc="2020-11-27T03:11:00Z"/>
   <w16cex:commentExtensible w16cex:durableId="236AA4A1" w16cex:dateUtc="2020-11-27T03:03:00Z"/>
 </w16cex:commentsExtensible>
@@ -7749,10 +7578,6 @@
   <w16cid:commentId w16cid:paraId="24E23FB9" w16cid:durableId="2373A0BD"/>
   <w16cid:commentId w16cid:paraId="44B7DFFD" w16cid:durableId="236AA5FC"/>
   <w16cid:commentId w16cid:paraId="20F04889" w16cid:durableId="236F6E1E"/>
-  <w16cid:commentId w16cid:paraId="1718AF2E" w16cid:durableId="2373885F"/>
-  <w16cid:commentId w16cid:paraId="29052F16" w16cid:durableId="2373885E"/>
-  <w16cid:commentId w16cid:paraId="72A84133" w16cid:durableId="2361283A"/>
-  <w16cid:commentId w16cid:paraId="7A591226" w16cid:durableId="236AA677"/>
   <w16cid:commentId w16cid:paraId="45AFF155" w16cid:durableId="236AA694"/>
   <w16cid:commentId w16cid:paraId="4642B4E5" w16cid:durableId="236AA4A1"/>
 </w16cid:commentsIds>

</xml_diff>